<commit_message>
fix(conflict): add new document version
</commit_message>
<xml_diff>
--- a/Millennium/3-documentos/Documento Aplicação Web - Grupo 4 - v1.docx
+++ b/Millennium/3-documentos/Documento Aplicação Web - Grupo 4 - v1.docx
@@ -1668,14 +1668,6 @@
             </w:pPr>
             <w:r>
               <w:rPr>
-                <w:sz w:val="18"/>
-                <w:szCs w:val="18"/>
-                <w:rtl w:val="0"/>
-              </w:rPr>
-              <w:t xml:space="preserve">Criação do documento e preenchimento dos tópicos 1 e 2 </w:t>
-            </w:r>
-            <w:r>
-              <w:rPr>
                 <w:rtl w:val="0"/>
               </w:rPr>
             </w:r>
@@ -1720,7 +1712,7 @@
                 <w:szCs w:val="18"/>
                 <w:rtl w:val="0"/>
               </w:rPr>
-              <w:t xml:space="preserve">12/05/2022</w:t>
+              <w:t xml:space="preserve">09/05/2022</w:t>
             </w:r>
             <w:r>
               <w:rPr>
@@ -1757,14 +1749,6 @@
             </w:pPr>
             <w:r>
               <w:rPr>
-                <w:sz w:val="18"/>
-                <w:szCs w:val="18"/>
-                <w:rtl w:val="0"/>
-              </w:rPr>
-              <w:t xml:space="preserve">Arthur Fraige, Luana Parra, Giovanna Rodrigues</w:t>
-            </w:r>
-            <w:r>
-              <w:rPr>
                 <w:rtl w:val="0"/>
               </w:rPr>
             </w:r>
@@ -1798,14 +1782,6 @@
             </w:pPr>
             <w:r>
               <w:rPr>
-                <w:sz w:val="18"/>
-                <w:szCs w:val="18"/>
-                <w:rtl w:val="0"/>
-              </w:rPr>
-              <w:t xml:space="preserve">Sprint 4</w:t>
-            </w:r>
-            <w:r>
-              <w:rPr>
                 <w:rtl w:val="0"/>
               </w:rPr>
             </w:r>
@@ -1837,14 +1813,6 @@
                 <w:szCs w:val="18"/>
               </w:rPr>
             </w:pPr>
-            <w:r>
-              <w:rPr>
-                <w:sz w:val="18"/>
-                <w:szCs w:val="18"/>
-                <w:rtl w:val="0"/>
-              </w:rPr>
-              <w:t xml:space="preserve">Guia de estilo</w:t>
-            </w:r>
             <w:r>
               <w:rPr>
                 <w:rtl w:val="0"/>
@@ -3898,7 +3866,7 @@
     </w:p>
     <w:p>
       <w:pPr>
-        <w:spacing w:after="0" w:before="120" w:line="276" w:lineRule="auto"/>
+        <w:spacing w:after="120" w:before="120" w:line="360" w:lineRule="auto"/>
         <w:jc w:val="both"/>
         <w:rPr>
           <w:i w:val="1"/>
@@ -3970,18 +3938,16 @@
           <w:right w:space="0" w:sz="0" w:val="nil"/>
           <w:between w:space="0" w:sz="0" w:val="nil"/>
         </w:pBdr>
-        <w:spacing w:after="0" w:before="120" w:line="360" w:lineRule="auto"/>
+        <w:spacing w:after="120" w:before="120" w:line="360" w:lineRule="auto"/>
         <w:ind w:left="450" w:firstLine="0"/>
         <w:jc w:val="both"/>
         <w:rPr>
-          <w:i w:val="1"/>
           <w:color w:val="4a86e8"/>
         </w:rPr>
       </w:pPr>
       <w:r>
         <w:rPr>
           <w:rFonts w:ascii="Manrope" w:cs="Manrope" w:eastAsia="Manrope" w:hAnsi="Manrope"/>
-          <w:i w:val="1"/>
           <w:color w:val="4a86e8"/>
           <w:sz w:val="20"/>
           <w:szCs w:val="20"/>
@@ -3991,7 +3957,6 @@
       </w:r>
       <w:r>
         <w:rPr>
-          <w:i w:val="1"/>
           <w:color w:val="4a86e8"/>
           <w:rtl w:val="0"/>
         </w:rPr>
@@ -4000,7 +3965,6 @@
       <w:r>
         <w:rPr>
           <w:rFonts w:ascii="Manrope" w:cs="Manrope" w:eastAsia="Manrope" w:hAnsi="Manrope"/>
-          <w:i w:val="1"/>
           <w:color w:val="4a86e8"/>
           <w:sz w:val="20"/>
           <w:szCs w:val="20"/>
@@ -4010,7 +3974,6 @@
       </w:r>
       <w:r>
         <w:rPr>
-          <w:i w:val="1"/>
           <w:color w:val="4a86e8"/>
           <w:rtl w:val="0"/>
         </w:rPr>
@@ -4135,14 +4098,12 @@
       <w:pPr>
         <w:jc w:val="both"/>
         <w:rPr>
-          <w:i w:val="1"/>
           <w:color w:val="4472c4"/>
           <w:highlight w:val="white"/>
         </w:rPr>
       </w:pPr>
       <w:r>
         <w:rPr>
-          <w:i w:val="1"/>
           <w:color w:val="4472c4"/>
           <w:highlight w:val="white"/>
           <w:rtl w:val="0"/>
@@ -4269,13 +4230,11 @@
       <w:pPr>
         <w:jc w:val="both"/>
         <w:rPr>
-          <w:i w:val="1"/>
           <w:color w:val="4472c4"/>
         </w:rPr>
       </w:pPr>
       <w:r>
         <w:rPr>
-          <w:i w:val="1"/>
           <w:color w:val="4472c4"/>
           <w:rtl w:val="0"/>
         </w:rPr>
@@ -5677,12 +5636,12 @@
           <wp:inline distB="114300" distT="114300" distL="114300" distR="114300">
             <wp:extent cx="6362136" cy="2794000"/>
             <wp:effectExtent b="0" l="0" r="0" t="0"/>
-            <wp:docPr id="10" name="image13.png"/>
+            <wp:docPr id="2" name="image1.png"/>
             <a:graphic>
               <a:graphicData uri="http://schemas.openxmlformats.org/drawingml/2006/picture">
                 <pic:pic>
                   <pic:nvPicPr>
-                    <pic:cNvPr id="0" name="image13.png"/>
+                    <pic:cNvPr id="0" name="image1.png"/>
                     <pic:cNvPicPr preferRelativeResize="0"/>
                   </pic:nvPicPr>
                   <pic:blipFill>
@@ -5813,12 +5772,12 @@
             <wp:extent cx="7543800" cy="2562225"/>
             <wp:effectExtent b="0" l="0" r="0" t="0"/>
             <wp:wrapNone/>
-            <wp:docPr id="12" name="image14.png"/>
+            <wp:docPr id="3" name="image2.png"/>
             <a:graphic>
               <a:graphicData uri="http://schemas.openxmlformats.org/drawingml/2006/picture">
                 <pic:pic>
                   <pic:nvPicPr>
-                    <pic:cNvPr id="0" name="image14.png"/>
+                    <pic:cNvPr id="0" name="image2.png"/>
                     <pic:cNvPicPr preferRelativeResize="0"/>
                   </pic:nvPicPr>
                   <pic:blipFill>
@@ -11317,68 +11276,23 @@
     </w:p>
     <w:p>
       <w:pPr>
-        <w:pStyle w:val="Heading3"/>
-        <w:numPr>
-          <w:ilvl w:val="2"/>
-          <w:numId w:val="1"/>
-        </w:numPr>
-        <w:rPr>
-          <w:rFonts w:ascii="Space Mono" w:cs="Space Mono" w:eastAsia="Space Mono" w:hAnsi="Space Mono"/>
-          <w:b w:val="1"/>
-          <w:sz w:val="24"/>
-          <w:szCs w:val="24"/>
-        </w:rPr>
-      </w:pPr>
-      <w:bookmarkStart w:colFirst="0" w:colLast="0" w:name="_heading=h.85ojtcrmegjh" w:id="36"/>
-      <w:bookmarkEnd w:id="36"/>
-      <w:r>
-        <w:rPr>
-          <w:rtl w:val="0"/>
-        </w:rPr>
-        <w:t xml:space="preserve">Paleta de cores</w:t>
-      </w:r>
-    </w:p>
-    <w:p>
-      <w:pPr>
         <w:spacing w:after="40" w:lineRule="auto"/>
-        <w:ind w:left="720" w:firstLine="0"/>
-        <w:jc w:val="both"/>
+        <w:ind w:left="0" w:firstLine="0"/>
         <w:rPr/>
       </w:pPr>
       <w:r>
         <w:rPr>
           <w:rtl w:val="0"/>
         </w:rPr>
-        <w:t xml:space="preserve">A paleta de cores foi decidida com o auxílio da plataforma Muzli. A escolha dessa paleta está relacionada às cores do site da Falconi, além do Mid Falconi, FRST e Capital Falconi. </w:t>
+        <w:t xml:space="preserve">PALETA DE CORES:</w:t>
       </w:r>
     </w:p>
     <w:p>
       <w:pPr>
         <w:spacing w:after="40" w:lineRule="auto"/>
-        <w:ind w:left="720" w:firstLine="0"/>
-        <w:jc w:val="both"/>
+        <w:ind w:left="0" w:firstLine="0"/>
         <w:rPr/>
       </w:pPr>
-      <w:r>
-        <w:rPr>
-          <w:rtl w:val="0"/>
-        </w:rPr>
-        <w:t xml:space="preserve">O branco foi escolhido como cor primária no objetivo de manter a tela limpa e evitar o cansaço visual.</w:t>
-      </w:r>
-    </w:p>
-    <w:p>
-      <w:pPr>
-        <w:spacing w:after="40" w:lineRule="auto"/>
-        <w:ind w:left="720" w:firstLine="0"/>
-        <w:jc w:val="both"/>
-        <w:rPr/>
-      </w:pPr>
-      <w:r>
-        <w:rPr>
-          <w:rtl w:val="0"/>
-        </w:rPr>
-        <w:t xml:space="preserve">(</w:t>
-      </w:r>
       <w:hyperlink r:id="rId11">
         <w:r>
           <w:rPr>
@@ -11393,7 +11307,6 @@
         <w:rPr>
           <w:rtl w:val="0"/>
         </w:rPr>
-        <w:t xml:space="preserve"> ).</w:t>
       </w:r>
     </w:p>
     <w:p>
@@ -11406,14 +11319,14 @@
         <w:rPr/>
         <w:drawing>
           <wp:inline distB="114300" distT="114300" distL="114300" distR="114300">
-            <wp:extent cx="6362700" cy="1150963"/>
+            <wp:extent cx="6362136" cy="1346200"/>
             <wp:effectExtent b="0" l="0" r="0" t="0"/>
-            <wp:docPr id="1" name="image6.png"/>
+            <wp:docPr id="1" name="image3.png"/>
             <a:graphic>
               <a:graphicData uri="http://schemas.openxmlformats.org/drawingml/2006/picture">
                 <pic:pic>
                   <pic:nvPicPr>
-                    <pic:cNvPr id="0" name="image6.png"/>
+                    <pic:cNvPr id="0" name="image3.png"/>
                     <pic:cNvPicPr preferRelativeResize="0"/>
                   </pic:nvPicPr>
                   <pic:blipFill>
@@ -11426,7 +11339,7 @@
                   <pic:spPr>
                     <a:xfrm>
                       <a:off x="0" y="0"/>
-                      <a:ext cx="6362700" cy="1150963"/>
+                      <a:ext cx="6362136" cy="1346200"/>
                     </a:xfrm>
                     <a:prstGeom prst="rect"/>
                     <a:ln/>
@@ -11445,58 +11358,21 @@
     </w:p>
     <w:p>
       <w:pPr>
-        <w:pStyle w:val="Heading3"/>
-        <w:numPr>
-          <w:ilvl w:val="2"/>
-          <w:numId w:val="1"/>
-        </w:numPr>
-        <w:rPr>
-          <w:rFonts w:ascii="Space Mono" w:cs="Space Mono" w:eastAsia="Space Mono" w:hAnsi="Space Mono"/>
-          <w:b w:val="1"/>
-          <w:sz w:val="24"/>
-          <w:szCs w:val="24"/>
-        </w:rPr>
-      </w:pPr>
-      <w:bookmarkStart w:colFirst="0" w:colLast="0" w:name="_heading=h.t0udyon738hj" w:id="37"/>
-      <w:bookmarkEnd w:id="37"/>
-      <w:r>
-        <w:rPr>
-          <w:rtl w:val="0"/>
-        </w:rPr>
-        <w:t xml:space="preserve">Tipografia</w:t>
-      </w:r>
-    </w:p>
-    <w:p>
-      <w:pPr>
         <w:spacing w:after="40" w:lineRule="auto"/>
-        <w:ind w:left="720" w:firstLine="0"/>
-        <w:jc w:val="both"/>
+        <w:ind w:left="0" w:firstLine="0"/>
         <w:rPr/>
       </w:pPr>
       <w:r>
         <w:rPr>
           <w:rtl w:val="0"/>
         </w:rPr>
-        <w:t xml:space="preserve">As fontes do nosso site foram escolhidas com o auxílio do Google fonts. Sendo assim, para título utilizamos, a Inter, e para Subtítulo e Textos, a Raleway. Posto isso, essas duas fontes foram escolhidas com o intuito de serem mais leves e confortáveis para os gestores lerem todas as perguntas do questionário. </w:t>
+        <w:t xml:space="preserve">FONTES:</w:t>
       </w:r>
     </w:p>
     <w:p>
       <w:pPr>
         <w:spacing w:after="40" w:lineRule="auto"/>
-        <w:ind w:left="720" w:firstLine="0"/>
-        <w:rPr/>
-      </w:pPr>
-      <w:r>
-        <w:rPr>
-          <w:rtl w:val="0"/>
-        </w:rPr>
-        <w:t xml:space="preserve">A seguir estão os sites para:</w:t>
-      </w:r>
-    </w:p>
-    <w:p>
-      <w:pPr>
-        <w:spacing w:after="40" w:lineRule="auto"/>
-        <w:ind w:left="720" w:firstLine="0"/>
+        <w:ind w:left="0" w:firstLine="0"/>
         <w:rPr/>
       </w:pPr>
       <w:r>
@@ -11520,96 +11396,46 @@
           <w:rtl w:val="0"/>
         </w:rPr>
       </w:r>
-      <w:r>
-        <w:drawing>
-          <wp:anchor allowOverlap="1" behindDoc="0" distB="114300" distT="114300" distL="114300" distR="114300" hidden="0" layoutInCell="1" locked="0" relativeHeight="0" simplePos="0">
-            <wp:simplePos x="0" y="0"/>
-            <wp:positionH relativeFrom="column">
-              <wp:posOffset>419100</wp:posOffset>
-            </wp:positionH>
-            <wp:positionV relativeFrom="paragraph">
-              <wp:posOffset>186804</wp:posOffset>
-            </wp:positionV>
-            <wp:extent cx="1069277" cy="408841"/>
-            <wp:effectExtent b="0" l="0" r="0" t="0"/>
-            <wp:wrapNone/>
-            <wp:docPr id="9" name="image5.png"/>
-            <a:graphic>
-              <a:graphicData uri="http://schemas.openxmlformats.org/drawingml/2006/picture">
-                <pic:pic>
-                  <pic:nvPicPr>
-                    <pic:cNvPr id="0" name="image5.png"/>
-                    <pic:cNvPicPr preferRelativeResize="0"/>
-                  </pic:nvPicPr>
-                  <pic:blipFill>
-                    <a:blip r:embed="rId14"/>
-                    <a:srcRect b="0" l="0" r="0" t="0"/>
-                    <a:stretch>
-                      <a:fillRect/>
-                    </a:stretch>
-                  </pic:blipFill>
-                  <pic:spPr>
-                    <a:xfrm>
-                      <a:off x="0" y="0"/>
-                      <a:ext cx="1069277" cy="408841"/>
-                    </a:xfrm>
-                    <a:prstGeom prst="rect"/>
-                    <a:ln/>
-                  </pic:spPr>
-                </pic:pic>
-              </a:graphicData>
-            </a:graphic>
-          </wp:anchor>
-        </w:drawing>
-      </w:r>
     </w:p>
     <w:p>
       <w:pPr>
         <w:spacing w:after="40" w:lineRule="auto"/>
-        <w:ind w:left="720" w:firstLine="0"/>
+        <w:ind w:left="0" w:firstLine="0"/>
         <w:rPr/>
       </w:pPr>
       <w:r>
         <w:rPr>
           <w:rtl w:val="0"/>
         </w:rPr>
+        <w:t xml:space="preserve">Subtítulo: </w:t>
+      </w:r>
+      <w:hyperlink r:id="rId14">
+        <w:r>
+          <w:rPr>
+            <w:color w:val="1155cc"/>
+            <w:u w:val="single"/>
+            <w:rtl w:val="0"/>
+          </w:rPr>
+          <w:t xml:space="preserve">https://fonts.google.com/specimen/Raleway</w:t>
+        </w:r>
+      </w:hyperlink>
+      <w:r>
+        <w:rPr>
+          <w:rtl w:val="0"/>
+        </w:rPr>
       </w:r>
     </w:p>
     <w:p>
       <w:pPr>
         <w:spacing w:after="40" w:lineRule="auto"/>
-        <w:ind w:left="720" w:firstLine="0"/>
+        <w:ind w:left="0" w:firstLine="0"/>
         <w:rPr/>
       </w:pPr>
       <w:r>
         <w:rPr>
           <w:rtl w:val="0"/>
         </w:rPr>
-      </w:r>
-    </w:p>
-    <w:p>
-      <w:pPr>
-        <w:spacing w:after="40" w:lineRule="auto"/>
-        <w:ind w:left="0" w:firstLine="720"/>
-        <w:rPr/>
-      </w:pPr>
-      <w:r>
-        <w:rPr>
-          <w:rtl w:val="0"/>
-        </w:rPr>
-      </w:r>
-    </w:p>
-    <w:p>
-      <w:pPr>
-        <w:spacing w:after="40" w:lineRule="auto"/>
-        <w:ind w:left="0" w:firstLine="720"/>
-        <w:rPr/>
-      </w:pPr>
-      <w:r>
-        <w:rPr>
-          <w:rtl w:val="0"/>
-        </w:rPr>
-        <w:t xml:space="preserve">Subtítulo: </w:t>
+        <w:t xml:space="preserve">Texto: </w:t>
       </w:r>
       <w:hyperlink r:id="rId15">
         <w:r>
@@ -11630,146 +11456,23 @@
     <w:p>
       <w:pPr>
         <w:spacing w:after="40" w:lineRule="auto"/>
-        <w:ind w:left="720" w:firstLine="0"/>
+        <w:ind w:left="0" w:firstLine="0"/>
         <w:rPr/>
       </w:pPr>
       <w:r>
         <w:rPr>
           <w:rtl w:val="0"/>
         </w:rPr>
-        <w:t xml:space="preserve">Texto: </w:t>
-      </w:r>
+        <w:t xml:space="preserve">ÍCONES:</w:t>
+      </w:r>
+    </w:p>
+    <w:p>
+      <w:pPr>
+        <w:spacing w:after="40" w:lineRule="auto"/>
+        <w:ind w:left="0" w:firstLine="0"/>
+        <w:rPr/>
+      </w:pPr>
       <w:hyperlink r:id="rId16">
-        <w:r>
-          <w:rPr>
-            <w:color w:val="1155cc"/>
-            <w:u w:val="single"/>
-            <w:rtl w:val="0"/>
-          </w:rPr>
-          <w:t xml:space="preserve">https://fonts.google.com/specimen/Raleway</w:t>
-        </w:r>
-      </w:hyperlink>
-      <w:r>
-        <w:rPr>
-          <w:rtl w:val="0"/>
-        </w:rPr>
-      </w:r>
-      <w:r>
-        <w:drawing>
-          <wp:anchor allowOverlap="1" behindDoc="0" distB="114300" distT="114300" distL="114300" distR="114300" hidden="0" layoutInCell="1" locked="0" relativeHeight="0" simplePos="0">
-            <wp:simplePos x="0" y="0"/>
-            <wp:positionH relativeFrom="column">
-              <wp:posOffset>419100</wp:posOffset>
-            </wp:positionH>
-            <wp:positionV relativeFrom="paragraph">
-              <wp:posOffset>286751</wp:posOffset>
-            </wp:positionV>
-            <wp:extent cx="1066800" cy="347518"/>
-            <wp:effectExtent b="0" l="0" r="0" t="0"/>
-            <wp:wrapNone/>
-            <wp:docPr id="5" name="image1.png"/>
-            <a:graphic>
-              <a:graphicData uri="http://schemas.openxmlformats.org/drawingml/2006/picture">
-                <pic:pic>
-                  <pic:nvPicPr>
-                    <pic:cNvPr id="0" name="image1.png"/>
-                    <pic:cNvPicPr preferRelativeResize="0"/>
-                  </pic:nvPicPr>
-                  <pic:blipFill>
-                    <a:blip r:embed="rId17"/>
-                    <a:srcRect b="0" l="0" r="0" t="0"/>
-                    <a:stretch>
-                      <a:fillRect/>
-                    </a:stretch>
-                  </pic:blipFill>
-                  <pic:spPr>
-                    <a:xfrm>
-                      <a:off x="0" y="0"/>
-                      <a:ext cx="1066800" cy="347518"/>
-                    </a:xfrm>
-                    <a:prstGeom prst="rect"/>
-                    <a:ln/>
-                  </pic:spPr>
-                </pic:pic>
-              </a:graphicData>
-            </a:graphic>
-          </wp:anchor>
-        </w:drawing>
-      </w:r>
-    </w:p>
-    <w:p>
-      <w:pPr>
-        <w:spacing w:after="40" w:lineRule="auto"/>
-        <w:ind w:left="720" w:firstLine="0"/>
-        <w:rPr/>
-      </w:pPr>
-      <w:r>
-        <w:rPr>
-          <w:rtl w:val="0"/>
-        </w:rPr>
-      </w:r>
-    </w:p>
-    <w:p>
-      <w:pPr>
-        <w:spacing w:after="40" w:lineRule="auto"/>
-        <w:ind w:left="720" w:firstLine="0"/>
-        <w:rPr/>
-      </w:pPr>
-      <w:r>
-        <w:rPr>
-          <w:rtl w:val="0"/>
-        </w:rPr>
-      </w:r>
-    </w:p>
-    <w:p>
-      <w:pPr>
-        <w:spacing w:after="40" w:lineRule="auto"/>
-        <w:ind w:left="720" w:firstLine="0"/>
-        <w:rPr/>
-      </w:pPr>
-      <w:r>
-        <w:rPr>
-          <w:rtl w:val="0"/>
-        </w:rPr>
-      </w:r>
-    </w:p>
-    <w:p>
-      <w:pPr>
-        <w:pStyle w:val="Heading3"/>
-        <w:numPr>
-          <w:ilvl w:val="2"/>
-          <w:numId w:val="1"/>
-        </w:numPr>
-        <w:rPr>
-          <w:rFonts w:ascii="Space Mono" w:cs="Space Mono" w:eastAsia="Space Mono" w:hAnsi="Space Mono"/>
-          <w:b w:val="1"/>
-          <w:sz w:val="24"/>
-          <w:szCs w:val="24"/>
-        </w:rPr>
-      </w:pPr>
-      <w:bookmarkStart w:colFirst="0" w:colLast="0" w:name="_heading=h.gcma7arbiugj" w:id="38"/>
-      <w:bookmarkEnd w:id="38"/>
-      <w:r>
-        <w:rPr>
-          <w:rtl w:val="0"/>
-        </w:rPr>
-        <w:t xml:space="preserve">Ícones</w:t>
-      </w:r>
-    </w:p>
-    <w:p>
-      <w:pPr>
-        <w:spacing w:after="40" w:lineRule="auto"/>
-        <w:ind w:left="720" w:firstLine="0"/>
-        <w:jc w:val="both"/>
-        <w:rPr/>
-      </w:pPr>
-      <w:r>
-        <w:rPr>
-          <w:rtl w:val="0"/>
-        </w:rPr>
-        <w:t xml:space="preserve">Os ícones do nosso site foram escolhidos com o auxílio do site FontsAwesome (</w:t>
-      </w:r>
-      <w:hyperlink r:id="rId18">
         <w:r>
           <w:rPr>
             <w:color w:val="1155cc"/>
@@ -11783,1330 +11486,6 @@
         <w:rPr>
           <w:rtl w:val="0"/>
         </w:rPr>
-        <w:t xml:space="preserve">).</w:t>
-      </w:r>
-    </w:p>
-    <w:p>
-      <w:pPr>
-        <w:spacing w:after="40" w:lineRule="auto"/>
-        <w:ind w:left="0" w:firstLine="0"/>
-        <w:jc w:val="both"/>
-        <w:rPr/>
-      </w:pPr>
-      <w:r>
-        <w:rPr>
-          <w:rtl w:val="0"/>
-        </w:rPr>
-      </w:r>
-    </w:p>
-    <w:tbl>
-      <w:tblPr>
-        <w:tblStyle w:val="Table4"/>
-        <w:tblW w:w="10020.0" w:type="dxa"/>
-        <w:jc w:val="left"/>
-        <w:tblInd w:w="100.0" w:type="pct"/>
-        <w:tblBorders>
-          <w:top w:color="000000" w:space="0" w:sz="8" w:val="single"/>
-          <w:left w:color="000000" w:space="0" w:sz="8" w:val="single"/>
-          <w:bottom w:color="000000" w:space="0" w:sz="8" w:val="single"/>
-          <w:right w:color="000000" w:space="0" w:sz="8" w:val="single"/>
-          <w:insideH w:color="000000" w:space="0" w:sz="8" w:val="single"/>
-          <w:insideV w:color="000000" w:space="0" w:sz="8" w:val="single"/>
-        </w:tblBorders>
-        <w:tblLayout w:type="fixed"/>
-        <w:tblLook w:val="0600"/>
-      </w:tblPr>
-      <w:tblGrid>
-        <w:gridCol w:w="3340"/>
-        <w:gridCol w:w="3340"/>
-        <w:gridCol w:w="3340"/>
-        <w:tblGridChange w:id="0">
-          <w:tblGrid>
-            <w:gridCol w:w="3340"/>
-            <w:gridCol w:w="3340"/>
-            <w:gridCol w:w="3340"/>
-          </w:tblGrid>
-        </w:tblGridChange>
-      </w:tblGrid>
-      <w:tr>
-        <w:trPr>
-          <w:cantSplit w:val="0"/>
-          <w:tblHeader w:val="0"/>
-        </w:trPr>
-        <w:tc>
-          <w:tcPr>
-            <w:shd w:fill="auto" w:val="clear"/>
-            <w:tcMar>
-              <w:top w:w="100.0" w:type="dxa"/>
-              <w:left w:w="100.0" w:type="dxa"/>
-              <w:bottom w:w="100.0" w:type="dxa"/>
-              <w:right w:w="100.0" w:type="dxa"/>
-            </w:tcMar>
-            <w:vAlign w:val="top"/>
-          </w:tcPr>
-          <w:p>
-            <w:pPr>
-              <w:keepNext w:val="0"/>
-              <w:keepLines w:val="0"/>
-              <w:pageBreakBefore w:val="0"/>
-              <w:widowControl w:val="0"/>
-              <w:pBdr>
-                <w:top w:space="0" w:sz="0" w:val="nil"/>
-                <w:left w:space="0" w:sz="0" w:val="nil"/>
-                <w:bottom w:space="0" w:sz="0" w:val="nil"/>
-                <w:right w:space="0" w:sz="0" w:val="nil"/>
-                <w:between w:space="0" w:sz="0" w:val="nil"/>
-              </w:pBdr>
-              <w:shd w:fill="auto" w:val="clear"/>
-              <w:spacing w:after="0" w:before="0" w:line="240" w:lineRule="auto"/>
-              <w:ind w:left="0" w:right="0" w:firstLine="0"/>
-              <w:jc w:val="center"/>
-              <w:rPr/>
-            </w:pPr>
-            <w:r>
-              <w:rPr>
-                <w:rtl w:val="0"/>
-              </w:rPr>
-              <w:t xml:space="preserve">ÍCONE</w:t>
-            </w:r>
-          </w:p>
-        </w:tc>
-        <w:tc>
-          <w:tcPr>
-            <w:shd w:fill="auto" w:val="clear"/>
-            <w:tcMar>
-              <w:top w:w="100.0" w:type="dxa"/>
-              <w:left w:w="100.0" w:type="dxa"/>
-              <w:bottom w:w="100.0" w:type="dxa"/>
-              <w:right w:w="100.0" w:type="dxa"/>
-            </w:tcMar>
-            <w:vAlign w:val="top"/>
-          </w:tcPr>
-          <w:p>
-            <w:pPr>
-              <w:keepNext w:val="0"/>
-              <w:keepLines w:val="0"/>
-              <w:pageBreakBefore w:val="0"/>
-              <w:widowControl w:val="0"/>
-              <w:pBdr>
-                <w:top w:space="0" w:sz="0" w:val="nil"/>
-                <w:left w:space="0" w:sz="0" w:val="nil"/>
-                <w:bottom w:space="0" w:sz="0" w:val="nil"/>
-                <w:right w:space="0" w:sz="0" w:val="nil"/>
-                <w:between w:space="0" w:sz="0" w:val="nil"/>
-              </w:pBdr>
-              <w:shd w:fill="auto" w:val="clear"/>
-              <w:spacing w:after="0" w:before="0" w:line="240" w:lineRule="auto"/>
-              <w:ind w:left="0" w:right="0" w:firstLine="0"/>
-              <w:jc w:val="center"/>
-              <w:rPr/>
-            </w:pPr>
-            <w:r>
-              <w:rPr>
-                <w:rtl w:val="0"/>
-              </w:rPr>
-              <w:t xml:space="preserve">NOME DO ÍCONE</w:t>
-            </w:r>
-          </w:p>
-        </w:tc>
-        <w:tc>
-          <w:tcPr>
-            <w:shd w:fill="auto" w:val="clear"/>
-            <w:tcMar>
-              <w:top w:w="100.0" w:type="dxa"/>
-              <w:left w:w="100.0" w:type="dxa"/>
-              <w:bottom w:w="100.0" w:type="dxa"/>
-              <w:right w:w="100.0" w:type="dxa"/>
-            </w:tcMar>
-            <w:vAlign w:val="top"/>
-          </w:tcPr>
-          <w:p>
-            <w:pPr>
-              <w:keepNext w:val="0"/>
-              <w:keepLines w:val="0"/>
-              <w:pageBreakBefore w:val="0"/>
-              <w:widowControl w:val="0"/>
-              <w:pBdr>
-                <w:top w:space="0" w:sz="0" w:val="nil"/>
-                <w:left w:space="0" w:sz="0" w:val="nil"/>
-                <w:bottom w:space="0" w:sz="0" w:val="nil"/>
-                <w:right w:space="0" w:sz="0" w:val="nil"/>
-                <w:between w:space="0" w:sz="0" w:val="nil"/>
-              </w:pBdr>
-              <w:shd w:fill="auto" w:val="clear"/>
-              <w:spacing w:after="0" w:before="0" w:line="240" w:lineRule="auto"/>
-              <w:ind w:left="0" w:right="0" w:firstLine="0"/>
-              <w:jc w:val="center"/>
-              <w:rPr/>
-            </w:pPr>
-            <w:r>
-              <w:rPr>
-                <w:rtl w:val="0"/>
-              </w:rPr>
-              <w:t xml:space="preserve">FUNÇÃO DO ÍCONE</w:t>
-            </w:r>
-          </w:p>
-        </w:tc>
-      </w:tr>
-      <w:tr>
-        <w:trPr>
-          <w:cantSplit w:val="0"/>
-          <w:trHeight w:val="1665" w:hRule="atLeast"/>
-          <w:tblHeader w:val="0"/>
-        </w:trPr>
-        <w:tc>
-          <w:tcPr>
-            <w:shd w:fill="auto" w:val="clear"/>
-            <w:tcMar>
-              <w:top w:w="100.0" w:type="dxa"/>
-              <w:left w:w="100.0" w:type="dxa"/>
-              <w:bottom w:w="100.0" w:type="dxa"/>
-              <w:right w:w="100.0" w:type="dxa"/>
-            </w:tcMar>
-            <w:vAlign w:val="top"/>
-          </w:tcPr>
-          <w:p>
-            <w:pPr>
-              <w:keepNext w:val="0"/>
-              <w:keepLines w:val="0"/>
-              <w:pageBreakBefore w:val="0"/>
-              <w:widowControl w:val="0"/>
-              <w:pBdr>
-                <w:top w:space="0" w:sz="0" w:val="nil"/>
-                <w:left w:space="0" w:sz="0" w:val="nil"/>
-                <w:bottom w:space="0" w:sz="0" w:val="nil"/>
-                <w:right w:space="0" w:sz="0" w:val="nil"/>
-                <w:between w:space="0" w:sz="0" w:val="nil"/>
-              </w:pBdr>
-              <w:shd w:fill="auto" w:val="clear"/>
-              <w:spacing w:after="0" w:before="0" w:line="240" w:lineRule="auto"/>
-              <w:ind w:left="0" w:right="0" w:firstLine="0"/>
-              <w:jc w:val="center"/>
-              <w:rPr/>
-            </w:pPr>
-            <w:r>
-              <w:rPr/>
-              <w:drawing>
-                <wp:inline distB="114300" distT="114300" distL="114300" distR="114300">
-                  <wp:extent cx="1378649" cy="928290"/>
-                  <wp:effectExtent b="0" l="0" r="0" t="0"/>
-                  <wp:docPr id="6" name="image10.png"/>
-                  <a:graphic>
-                    <a:graphicData uri="http://schemas.openxmlformats.org/drawingml/2006/picture">
-                      <pic:pic>
-                        <pic:nvPicPr>
-                          <pic:cNvPr id="0" name="image10.png"/>
-                          <pic:cNvPicPr preferRelativeResize="0"/>
-                        </pic:nvPicPr>
-                        <pic:blipFill>
-                          <a:blip r:embed="rId19"/>
-                          <a:srcRect b="0" l="0" r="0" t="0"/>
-                          <a:stretch>
-                            <a:fillRect/>
-                          </a:stretch>
-                        </pic:blipFill>
-                        <pic:spPr>
-                          <a:xfrm>
-                            <a:off x="0" y="0"/>
-                            <a:ext cx="1378649" cy="928290"/>
-                          </a:xfrm>
-                          <a:prstGeom prst="rect"/>
-                          <a:ln/>
-                        </pic:spPr>
-                      </pic:pic>
-                    </a:graphicData>
-                  </a:graphic>
-                </wp:inline>
-              </w:drawing>
-            </w:r>
-            <w:r>
-              <w:rPr>
-                <w:rtl w:val="0"/>
-              </w:rPr>
-            </w:r>
-          </w:p>
-        </w:tc>
-        <w:tc>
-          <w:tcPr>
-            <w:shd w:fill="auto" w:val="clear"/>
-            <w:tcMar>
-              <w:top w:w="100.0" w:type="dxa"/>
-              <w:left w:w="100.0" w:type="dxa"/>
-              <w:bottom w:w="100.0" w:type="dxa"/>
-              <w:right w:w="100.0" w:type="dxa"/>
-            </w:tcMar>
-            <w:vAlign w:val="top"/>
-          </w:tcPr>
-          <w:p>
-            <w:pPr>
-              <w:widowControl w:val="0"/>
-              <w:spacing w:line="240" w:lineRule="auto"/>
-              <w:ind w:left="0" w:firstLine="0"/>
-              <w:jc w:val="center"/>
-              <w:rPr/>
-            </w:pPr>
-            <w:r>
-              <w:rPr>
-                <w:rtl w:val="0"/>
-              </w:rPr>
-              <w:t xml:space="preserve">arrow-left-long</w:t>
-            </w:r>
-          </w:p>
-        </w:tc>
-        <w:tc>
-          <w:tcPr>
-            <w:shd w:fill="auto" w:val="clear"/>
-            <w:tcMar>
-              <w:top w:w="100.0" w:type="dxa"/>
-              <w:left w:w="100.0" w:type="dxa"/>
-              <w:bottom w:w="100.0" w:type="dxa"/>
-              <w:right w:w="100.0" w:type="dxa"/>
-            </w:tcMar>
-            <w:vAlign w:val="top"/>
-          </w:tcPr>
-          <w:p>
-            <w:pPr>
-              <w:widowControl w:val="0"/>
-              <w:spacing w:line="240" w:lineRule="auto"/>
-              <w:ind w:left="0" w:firstLine="0"/>
-              <w:jc w:val="center"/>
-              <w:rPr/>
-            </w:pPr>
-            <w:r>
-              <w:rPr>
-                <w:rtl w:val="0"/>
-              </w:rPr>
-              <w:t xml:space="preserve">Indicar a função voltar para a página anterior.</w:t>
-            </w:r>
-          </w:p>
-        </w:tc>
-      </w:tr>
-      <w:tr>
-        <w:trPr>
-          <w:cantSplit w:val="0"/>
-          <w:trHeight w:val="2250" w:hRule="atLeast"/>
-          <w:tblHeader w:val="0"/>
-        </w:trPr>
-        <w:tc>
-          <w:tcPr>
-            <w:shd w:fill="auto" w:val="clear"/>
-            <w:tcMar>
-              <w:top w:w="100.0" w:type="dxa"/>
-              <w:left w:w="100.0" w:type="dxa"/>
-              <w:bottom w:w="100.0" w:type="dxa"/>
-              <w:right w:w="100.0" w:type="dxa"/>
-            </w:tcMar>
-            <w:vAlign w:val="top"/>
-          </w:tcPr>
-          <w:p>
-            <w:pPr>
-              <w:keepNext w:val="0"/>
-              <w:keepLines w:val="0"/>
-              <w:pageBreakBefore w:val="0"/>
-              <w:widowControl w:val="0"/>
-              <w:pBdr>
-                <w:top w:space="0" w:sz="0" w:val="nil"/>
-                <w:left w:space="0" w:sz="0" w:val="nil"/>
-                <w:bottom w:space="0" w:sz="0" w:val="nil"/>
-                <w:right w:space="0" w:sz="0" w:val="nil"/>
-                <w:between w:space="0" w:sz="0" w:val="nil"/>
-              </w:pBdr>
-              <w:shd w:fill="auto" w:val="clear"/>
-              <w:spacing w:after="0" w:before="0" w:line="240" w:lineRule="auto"/>
-              <w:ind w:left="0" w:right="0" w:firstLine="0"/>
-              <w:jc w:val="center"/>
-              <w:rPr/>
-            </w:pPr>
-            <w:r>
-              <w:rPr/>
-              <w:drawing>
-                <wp:inline distB="114300" distT="114300" distL="114300" distR="114300">
-                  <wp:extent cx="1497711" cy="1161147"/>
-                  <wp:effectExtent b="0" l="0" r="0" t="0"/>
-                  <wp:docPr id="11" name="image4.png"/>
-                  <a:graphic>
-                    <a:graphicData uri="http://schemas.openxmlformats.org/drawingml/2006/picture">
-                      <pic:pic>
-                        <pic:nvPicPr>
-                          <pic:cNvPr id="0" name="image4.png"/>
-                          <pic:cNvPicPr preferRelativeResize="0"/>
-                        </pic:nvPicPr>
-                        <pic:blipFill>
-                          <a:blip r:embed="rId20"/>
-                          <a:srcRect b="0" l="0" r="0" t="0"/>
-                          <a:stretch>
-                            <a:fillRect/>
-                          </a:stretch>
-                        </pic:blipFill>
-                        <pic:spPr>
-                          <a:xfrm>
-                            <a:off x="0" y="0"/>
-                            <a:ext cx="1497711" cy="1161147"/>
-                          </a:xfrm>
-                          <a:prstGeom prst="rect"/>
-                          <a:ln/>
-                        </pic:spPr>
-                      </pic:pic>
-                    </a:graphicData>
-                  </a:graphic>
-                </wp:inline>
-              </w:drawing>
-            </w:r>
-            <w:r>
-              <w:rPr>
-                <w:rtl w:val="0"/>
-              </w:rPr>
-            </w:r>
-          </w:p>
-        </w:tc>
-        <w:tc>
-          <w:tcPr>
-            <w:shd w:fill="auto" w:val="clear"/>
-            <w:tcMar>
-              <w:top w:w="100.0" w:type="dxa"/>
-              <w:left w:w="100.0" w:type="dxa"/>
-              <w:bottom w:w="100.0" w:type="dxa"/>
-              <w:right w:w="100.0" w:type="dxa"/>
-            </w:tcMar>
-            <w:vAlign w:val="top"/>
-          </w:tcPr>
-          <w:p>
-            <w:pPr>
-              <w:keepNext w:val="0"/>
-              <w:keepLines w:val="0"/>
-              <w:pageBreakBefore w:val="0"/>
-              <w:widowControl w:val="0"/>
-              <w:pBdr>
-                <w:top w:space="0" w:sz="0" w:val="nil"/>
-                <w:left w:space="0" w:sz="0" w:val="nil"/>
-                <w:bottom w:space="0" w:sz="0" w:val="nil"/>
-                <w:right w:space="0" w:sz="0" w:val="nil"/>
-                <w:between w:space="0" w:sz="0" w:val="nil"/>
-              </w:pBdr>
-              <w:shd w:fill="auto" w:val="clear"/>
-              <w:spacing w:after="0" w:before="0" w:line="240" w:lineRule="auto"/>
-              <w:ind w:left="0" w:right="0" w:firstLine="0"/>
-              <w:jc w:val="center"/>
-              <w:rPr/>
-            </w:pPr>
-            <w:r>
-              <w:rPr>
-                <w:rtl w:val="0"/>
-              </w:rPr>
-              <w:t xml:space="preserve">laptop-file</w:t>
-            </w:r>
-          </w:p>
-        </w:tc>
-        <w:tc>
-          <w:tcPr>
-            <w:shd w:fill="auto" w:val="clear"/>
-            <w:tcMar>
-              <w:top w:w="100.0" w:type="dxa"/>
-              <w:left w:w="100.0" w:type="dxa"/>
-              <w:bottom w:w="100.0" w:type="dxa"/>
-              <w:right w:w="100.0" w:type="dxa"/>
-            </w:tcMar>
-            <w:vAlign w:val="top"/>
-          </w:tcPr>
-          <w:p>
-            <w:pPr>
-              <w:keepNext w:val="0"/>
-              <w:keepLines w:val="0"/>
-              <w:pageBreakBefore w:val="0"/>
-              <w:widowControl w:val="0"/>
-              <w:pBdr>
-                <w:top w:space="0" w:sz="0" w:val="nil"/>
-                <w:left w:space="0" w:sz="0" w:val="nil"/>
-                <w:bottom w:space="0" w:sz="0" w:val="nil"/>
-                <w:right w:space="0" w:sz="0" w:val="nil"/>
-                <w:between w:space="0" w:sz="0" w:val="nil"/>
-              </w:pBdr>
-              <w:shd w:fill="auto" w:val="clear"/>
-              <w:spacing w:after="0" w:before="0" w:line="240" w:lineRule="auto"/>
-              <w:ind w:left="0" w:right="0" w:firstLine="0"/>
-              <w:jc w:val="center"/>
-              <w:rPr/>
-            </w:pPr>
-            <w:r>
-              <w:rPr>
-                <w:rtl w:val="0"/>
-              </w:rPr>
-              <w:t xml:space="preserve">Indicação do acesso ao questionário .</w:t>
-            </w:r>
-          </w:p>
-        </w:tc>
-      </w:tr>
-      <w:tr>
-        <w:trPr>
-          <w:cantSplit w:val="0"/>
-          <w:tblHeader w:val="0"/>
-        </w:trPr>
-        <w:tc>
-          <w:tcPr>
-            <w:shd w:fill="auto" w:val="clear"/>
-            <w:tcMar>
-              <w:top w:w="100.0" w:type="dxa"/>
-              <w:left w:w="100.0" w:type="dxa"/>
-              <w:bottom w:w="100.0" w:type="dxa"/>
-              <w:right w:w="100.0" w:type="dxa"/>
-            </w:tcMar>
-            <w:vAlign w:val="top"/>
-          </w:tcPr>
-          <w:p>
-            <w:pPr>
-              <w:keepNext w:val="0"/>
-              <w:keepLines w:val="0"/>
-              <w:pageBreakBefore w:val="0"/>
-              <w:widowControl w:val="0"/>
-              <w:pBdr>
-                <w:top w:space="0" w:sz="0" w:val="nil"/>
-                <w:left w:space="0" w:sz="0" w:val="nil"/>
-                <w:bottom w:space="0" w:sz="0" w:val="nil"/>
-                <w:right w:space="0" w:sz="0" w:val="nil"/>
-                <w:between w:space="0" w:sz="0" w:val="nil"/>
-              </w:pBdr>
-              <w:shd w:fill="auto" w:val="clear"/>
-              <w:spacing w:after="0" w:before="0" w:line="240" w:lineRule="auto"/>
-              <w:ind w:left="0" w:right="0" w:firstLine="0"/>
-              <w:jc w:val="center"/>
-              <w:rPr/>
-            </w:pPr>
-            <w:r>
-              <w:rPr/>
-              <w:drawing>
-                <wp:inline distB="114300" distT="114300" distL="114300" distR="114300">
-                  <wp:extent cx="1183386" cy="1223913"/>
-                  <wp:effectExtent b="0" l="0" r="0" t="0"/>
-                  <wp:docPr id="3" name="image2.png"/>
-                  <a:graphic>
-                    <a:graphicData uri="http://schemas.openxmlformats.org/drawingml/2006/picture">
-                      <pic:pic>
-                        <pic:nvPicPr>
-                          <pic:cNvPr id="0" name="image2.png"/>
-                          <pic:cNvPicPr preferRelativeResize="0"/>
-                        </pic:nvPicPr>
-                        <pic:blipFill>
-                          <a:blip r:embed="rId21"/>
-                          <a:srcRect b="0" l="0" r="0" t="0"/>
-                          <a:stretch>
-                            <a:fillRect/>
-                          </a:stretch>
-                        </pic:blipFill>
-                        <pic:spPr>
-                          <a:xfrm>
-                            <a:off x="0" y="0"/>
-                            <a:ext cx="1183386" cy="1223913"/>
-                          </a:xfrm>
-                          <a:prstGeom prst="rect"/>
-                          <a:ln/>
-                        </pic:spPr>
-                      </pic:pic>
-                    </a:graphicData>
-                  </a:graphic>
-                </wp:inline>
-              </w:drawing>
-            </w:r>
-            <w:r>
-              <w:rPr>
-                <w:rtl w:val="0"/>
-              </w:rPr>
-            </w:r>
-          </w:p>
-        </w:tc>
-        <w:tc>
-          <w:tcPr>
-            <w:shd w:fill="auto" w:val="clear"/>
-            <w:tcMar>
-              <w:top w:w="100.0" w:type="dxa"/>
-              <w:left w:w="100.0" w:type="dxa"/>
-              <w:bottom w:w="100.0" w:type="dxa"/>
-              <w:right w:w="100.0" w:type="dxa"/>
-            </w:tcMar>
-            <w:vAlign w:val="top"/>
-          </w:tcPr>
-          <w:p>
-            <w:pPr>
-              <w:widowControl w:val="0"/>
-              <w:spacing w:line="240" w:lineRule="auto"/>
-              <w:ind w:left="0" w:firstLine="0"/>
-              <w:jc w:val="center"/>
-              <w:rPr/>
-            </w:pPr>
-            <w:r>
-              <w:rPr>
-                <w:rtl w:val="0"/>
-              </w:rPr>
-              <w:t xml:space="preserve">user</w:t>
-            </w:r>
-          </w:p>
-        </w:tc>
-        <w:tc>
-          <w:tcPr>
-            <w:shd w:fill="auto" w:val="clear"/>
-            <w:tcMar>
-              <w:top w:w="100.0" w:type="dxa"/>
-              <w:left w:w="100.0" w:type="dxa"/>
-              <w:bottom w:w="100.0" w:type="dxa"/>
-              <w:right w:w="100.0" w:type="dxa"/>
-            </w:tcMar>
-            <w:vAlign w:val="top"/>
-          </w:tcPr>
-          <w:p>
-            <w:pPr>
-              <w:keepNext w:val="0"/>
-              <w:keepLines w:val="0"/>
-              <w:pageBreakBefore w:val="0"/>
-              <w:widowControl w:val="0"/>
-              <w:pBdr>
-                <w:top w:space="0" w:sz="0" w:val="nil"/>
-                <w:left w:space="0" w:sz="0" w:val="nil"/>
-                <w:bottom w:space="0" w:sz="0" w:val="nil"/>
-                <w:right w:space="0" w:sz="0" w:val="nil"/>
-                <w:between w:space="0" w:sz="0" w:val="nil"/>
-              </w:pBdr>
-              <w:shd w:fill="auto" w:val="clear"/>
-              <w:spacing w:after="0" w:before="0" w:line="240" w:lineRule="auto"/>
-              <w:ind w:left="0" w:right="0" w:firstLine="0"/>
-              <w:jc w:val="center"/>
-              <w:rPr/>
-            </w:pPr>
-            <w:r>
-              <w:rPr>
-                <w:rtl w:val="0"/>
-              </w:rPr>
-              <w:t xml:space="preserve">Indicar o nome do usuário e do perfil Falconi.</w:t>
-            </w:r>
-          </w:p>
-        </w:tc>
-      </w:tr>
-      <w:tr>
-        <w:trPr>
-          <w:cantSplit w:val="0"/>
-          <w:tblHeader w:val="0"/>
-        </w:trPr>
-        <w:tc>
-          <w:tcPr>
-            <w:shd w:fill="auto" w:val="clear"/>
-            <w:tcMar>
-              <w:top w:w="100.0" w:type="dxa"/>
-              <w:left w:w="100.0" w:type="dxa"/>
-              <w:bottom w:w="100.0" w:type="dxa"/>
-              <w:right w:w="100.0" w:type="dxa"/>
-            </w:tcMar>
-            <w:vAlign w:val="top"/>
-          </w:tcPr>
-          <w:p>
-            <w:pPr>
-              <w:keepNext w:val="0"/>
-              <w:keepLines w:val="0"/>
-              <w:pageBreakBefore w:val="0"/>
-              <w:widowControl w:val="0"/>
-              <w:pBdr>
-                <w:top w:space="0" w:sz="0" w:val="nil"/>
-                <w:left w:space="0" w:sz="0" w:val="nil"/>
-                <w:bottom w:space="0" w:sz="0" w:val="nil"/>
-                <w:right w:space="0" w:sz="0" w:val="nil"/>
-                <w:between w:space="0" w:sz="0" w:val="nil"/>
-              </w:pBdr>
-              <w:shd w:fill="auto" w:val="clear"/>
-              <w:spacing w:after="0" w:before="0" w:line="240" w:lineRule="auto"/>
-              <w:ind w:left="0" w:right="0" w:firstLine="0"/>
-              <w:jc w:val="center"/>
-              <w:rPr/>
-            </w:pPr>
-            <w:r>
-              <w:rPr/>
-              <w:drawing>
-                <wp:inline distB="114300" distT="114300" distL="114300" distR="114300">
-                  <wp:extent cx="1707261" cy="1242413"/>
-                  <wp:effectExtent b="0" l="0" r="0" t="0"/>
-                  <wp:docPr id="2" name="image3.png"/>
-                  <a:graphic>
-                    <a:graphicData uri="http://schemas.openxmlformats.org/drawingml/2006/picture">
-                      <pic:pic>
-                        <pic:nvPicPr>
-                          <pic:cNvPr id="0" name="image3.png"/>
-                          <pic:cNvPicPr preferRelativeResize="0"/>
-                        </pic:nvPicPr>
-                        <pic:blipFill>
-                          <a:blip r:embed="rId22"/>
-                          <a:srcRect b="0" l="0" r="0" t="0"/>
-                          <a:stretch>
-                            <a:fillRect/>
-                          </a:stretch>
-                        </pic:blipFill>
-                        <pic:spPr>
-                          <a:xfrm>
-                            <a:off x="0" y="0"/>
-                            <a:ext cx="1707261" cy="1242413"/>
-                          </a:xfrm>
-                          <a:prstGeom prst="rect"/>
-                          <a:ln/>
-                        </pic:spPr>
-                      </pic:pic>
-                    </a:graphicData>
-                  </a:graphic>
-                </wp:inline>
-              </w:drawing>
-            </w:r>
-            <w:r>
-              <w:rPr>
-                <w:rtl w:val="0"/>
-              </w:rPr>
-            </w:r>
-          </w:p>
-        </w:tc>
-        <w:tc>
-          <w:tcPr>
-            <w:shd w:fill="auto" w:val="clear"/>
-            <w:tcMar>
-              <w:top w:w="100.0" w:type="dxa"/>
-              <w:left w:w="100.0" w:type="dxa"/>
-              <w:bottom w:w="100.0" w:type="dxa"/>
-              <w:right w:w="100.0" w:type="dxa"/>
-            </w:tcMar>
-            <w:vAlign w:val="top"/>
-          </w:tcPr>
-          <w:p>
-            <w:pPr>
-              <w:keepNext w:val="0"/>
-              <w:keepLines w:val="0"/>
-              <w:pageBreakBefore w:val="0"/>
-              <w:widowControl w:val="0"/>
-              <w:pBdr>
-                <w:top w:space="0" w:sz="0" w:val="nil"/>
-                <w:left w:space="0" w:sz="0" w:val="nil"/>
-                <w:bottom w:space="0" w:sz="0" w:val="nil"/>
-                <w:right w:space="0" w:sz="0" w:val="nil"/>
-                <w:between w:space="0" w:sz="0" w:val="nil"/>
-              </w:pBdr>
-              <w:shd w:fill="auto" w:val="clear"/>
-              <w:spacing w:after="0" w:before="0" w:line="240" w:lineRule="auto"/>
-              <w:ind w:left="0" w:right="0" w:firstLine="0"/>
-              <w:jc w:val="center"/>
-              <w:rPr/>
-            </w:pPr>
-            <w:r>
-              <w:rPr>
-                <w:rtl w:val="0"/>
-              </w:rPr>
-              <w:t xml:space="preserve">chalkboard-user</w:t>
-            </w:r>
-          </w:p>
-        </w:tc>
-        <w:tc>
-          <w:tcPr>
-            <w:shd w:fill="auto" w:val="clear"/>
-            <w:tcMar>
-              <w:top w:w="100.0" w:type="dxa"/>
-              <w:left w:w="100.0" w:type="dxa"/>
-              <w:bottom w:w="100.0" w:type="dxa"/>
-              <w:right w:w="100.0" w:type="dxa"/>
-            </w:tcMar>
-            <w:vAlign w:val="top"/>
-          </w:tcPr>
-          <w:p>
-            <w:pPr>
-              <w:keepNext w:val="0"/>
-              <w:keepLines w:val="0"/>
-              <w:pageBreakBefore w:val="0"/>
-              <w:widowControl w:val="0"/>
-              <w:pBdr>
-                <w:top w:space="0" w:sz="0" w:val="nil"/>
-                <w:left w:space="0" w:sz="0" w:val="nil"/>
-                <w:bottom w:space="0" w:sz="0" w:val="nil"/>
-                <w:right w:space="0" w:sz="0" w:val="nil"/>
-                <w:between w:space="0" w:sz="0" w:val="nil"/>
-              </w:pBdr>
-              <w:shd w:fill="auto" w:val="clear"/>
-              <w:spacing w:after="0" w:before="0" w:line="240" w:lineRule="auto"/>
-              <w:ind w:left="0" w:right="0" w:firstLine="0"/>
-              <w:jc w:val="center"/>
-              <w:rPr/>
-            </w:pPr>
-            <w:r>
-              <w:rPr>
-                <w:rtl w:val="0"/>
-              </w:rPr>
-              <w:t xml:space="preserve">Indicar o nome da instituição</w:t>
-            </w:r>
-          </w:p>
-        </w:tc>
-      </w:tr>
-      <w:tr>
-        <w:trPr>
-          <w:cantSplit w:val="0"/>
-          <w:tblHeader w:val="0"/>
-        </w:trPr>
-        <w:tc>
-          <w:tcPr>
-            <w:shd w:fill="auto" w:val="clear"/>
-            <w:tcMar>
-              <w:top w:w="100.0" w:type="dxa"/>
-              <w:left w:w="100.0" w:type="dxa"/>
-              <w:bottom w:w="100.0" w:type="dxa"/>
-              <w:right w:w="100.0" w:type="dxa"/>
-            </w:tcMar>
-            <w:vAlign w:val="top"/>
-          </w:tcPr>
-          <w:p>
-            <w:pPr>
-              <w:keepNext w:val="0"/>
-              <w:keepLines w:val="0"/>
-              <w:pageBreakBefore w:val="0"/>
-              <w:widowControl w:val="0"/>
-              <w:pBdr>
-                <w:top w:space="0" w:sz="0" w:val="nil"/>
-                <w:left w:space="0" w:sz="0" w:val="nil"/>
-                <w:bottom w:space="0" w:sz="0" w:val="nil"/>
-                <w:right w:space="0" w:sz="0" w:val="nil"/>
-                <w:between w:space="0" w:sz="0" w:val="nil"/>
-              </w:pBdr>
-              <w:shd w:fill="auto" w:val="clear"/>
-              <w:spacing w:after="0" w:before="0" w:line="240" w:lineRule="auto"/>
-              <w:ind w:left="0" w:right="0" w:firstLine="0"/>
-              <w:jc w:val="center"/>
-              <w:rPr/>
-            </w:pPr>
-            <w:r>
-              <w:rPr/>
-              <w:drawing>
-                <wp:inline distB="114300" distT="114300" distL="114300" distR="114300">
-                  <wp:extent cx="1697736" cy="1462943"/>
-                  <wp:effectExtent b="0" l="0" r="0" t="0"/>
-                  <wp:docPr id="13" name="image9.png"/>
-                  <a:graphic>
-                    <a:graphicData uri="http://schemas.openxmlformats.org/drawingml/2006/picture">
-                      <pic:pic>
-                        <pic:nvPicPr>
-                          <pic:cNvPr id="0" name="image9.png"/>
-                          <pic:cNvPicPr preferRelativeResize="0"/>
-                        </pic:nvPicPr>
-                        <pic:blipFill>
-                          <a:blip r:embed="rId23"/>
-                          <a:srcRect b="0" l="0" r="0" t="0"/>
-                          <a:stretch>
-                            <a:fillRect/>
-                          </a:stretch>
-                        </pic:blipFill>
-                        <pic:spPr>
-                          <a:xfrm>
-                            <a:off x="0" y="0"/>
-                            <a:ext cx="1697736" cy="1462943"/>
-                          </a:xfrm>
-                          <a:prstGeom prst="rect"/>
-                          <a:ln/>
-                        </pic:spPr>
-                      </pic:pic>
-                    </a:graphicData>
-                  </a:graphic>
-                </wp:inline>
-              </w:drawing>
-            </w:r>
-            <w:r>
-              <w:rPr>
-                <w:rtl w:val="0"/>
-              </w:rPr>
-            </w:r>
-          </w:p>
-        </w:tc>
-        <w:tc>
-          <w:tcPr>
-            <w:shd w:fill="auto" w:val="clear"/>
-            <w:tcMar>
-              <w:top w:w="100.0" w:type="dxa"/>
-              <w:left w:w="100.0" w:type="dxa"/>
-              <w:bottom w:w="100.0" w:type="dxa"/>
-              <w:right w:w="100.0" w:type="dxa"/>
-            </w:tcMar>
-            <w:vAlign w:val="top"/>
-          </w:tcPr>
-          <w:p>
-            <w:pPr>
-              <w:widowControl w:val="0"/>
-              <w:spacing w:line="240" w:lineRule="auto"/>
-              <w:ind w:left="0" w:firstLine="0"/>
-              <w:jc w:val="center"/>
-              <w:rPr/>
-            </w:pPr>
-            <w:r>
-              <w:rPr>
-                <w:rtl w:val="0"/>
-              </w:rPr>
-              <w:t xml:space="preserve">globe</w:t>
-            </w:r>
-          </w:p>
-        </w:tc>
-        <w:tc>
-          <w:tcPr>
-            <w:shd w:fill="auto" w:val="clear"/>
-            <w:tcMar>
-              <w:top w:w="100.0" w:type="dxa"/>
-              <w:left w:w="100.0" w:type="dxa"/>
-              <w:bottom w:w="100.0" w:type="dxa"/>
-              <w:right w:w="100.0" w:type="dxa"/>
-            </w:tcMar>
-            <w:vAlign w:val="top"/>
-          </w:tcPr>
-          <w:p>
-            <w:pPr>
-              <w:keepNext w:val="0"/>
-              <w:keepLines w:val="0"/>
-              <w:pageBreakBefore w:val="0"/>
-              <w:widowControl w:val="0"/>
-              <w:pBdr>
-                <w:top w:space="0" w:sz="0" w:val="nil"/>
-                <w:left w:space="0" w:sz="0" w:val="nil"/>
-                <w:bottom w:space="0" w:sz="0" w:val="nil"/>
-                <w:right w:space="0" w:sz="0" w:val="nil"/>
-                <w:between w:space="0" w:sz="0" w:val="nil"/>
-              </w:pBdr>
-              <w:shd w:fill="auto" w:val="clear"/>
-              <w:spacing w:after="0" w:before="0" w:line="240" w:lineRule="auto"/>
-              <w:ind w:left="0" w:right="0" w:firstLine="0"/>
-              <w:jc w:val="center"/>
-              <w:rPr/>
-            </w:pPr>
-            <w:r>
-              <w:rPr>
-                <w:rtl w:val="0"/>
-              </w:rPr>
-              <w:t xml:space="preserve"> Indicar o perfil de gestor de rede escolar. </w:t>
-            </w:r>
-          </w:p>
-        </w:tc>
-      </w:tr>
-      <w:tr>
-        <w:trPr>
-          <w:cantSplit w:val="0"/>
-          <w:tblHeader w:val="0"/>
-        </w:trPr>
-        <w:tc>
-          <w:tcPr>
-            <w:shd w:fill="auto" w:val="clear"/>
-            <w:tcMar>
-              <w:top w:w="100.0" w:type="dxa"/>
-              <w:left w:w="100.0" w:type="dxa"/>
-              <w:bottom w:w="100.0" w:type="dxa"/>
-              <w:right w:w="100.0" w:type="dxa"/>
-            </w:tcMar>
-            <w:vAlign w:val="top"/>
-          </w:tcPr>
-          <w:p>
-            <w:pPr>
-              <w:keepNext w:val="0"/>
-              <w:keepLines w:val="0"/>
-              <w:pageBreakBefore w:val="0"/>
-              <w:widowControl w:val="0"/>
-              <w:pBdr>
-                <w:top w:space="0" w:sz="0" w:val="nil"/>
-                <w:left w:space="0" w:sz="0" w:val="nil"/>
-                <w:bottom w:space="0" w:sz="0" w:val="nil"/>
-                <w:right w:space="0" w:sz="0" w:val="nil"/>
-                <w:between w:space="0" w:sz="0" w:val="nil"/>
-              </w:pBdr>
-              <w:shd w:fill="auto" w:val="clear"/>
-              <w:spacing w:after="0" w:before="0" w:line="240" w:lineRule="auto"/>
-              <w:ind w:left="0" w:right="0" w:firstLine="0"/>
-              <w:jc w:val="center"/>
-              <w:rPr/>
-            </w:pPr>
-            <w:r>
-              <w:rPr/>
-              <w:drawing>
-                <wp:inline distB="114300" distT="114300" distL="114300" distR="114300">
-                  <wp:extent cx="1645349" cy="1178757"/>
-                  <wp:effectExtent b="0" l="0" r="0" t="0"/>
-                  <wp:docPr id="4" name="image12.png"/>
-                  <a:graphic>
-                    <a:graphicData uri="http://schemas.openxmlformats.org/drawingml/2006/picture">
-                      <pic:pic>
-                        <pic:nvPicPr>
-                          <pic:cNvPr id="0" name="image12.png"/>
-                          <pic:cNvPicPr preferRelativeResize="0"/>
-                        </pic:nvPicPr>
-                        <pic:blipFill>
-                          <a:blip r:embed="rId24"/>
-                          <a:srcRect b="0" l="0" r="0" t="0"/>
-                          <a:stretch>
-                            <a:fillRect/>
-                          </a:stretch>
-                        </pic:blipFill>
-                        <pic:spPr>
-                          <a:xfrm>
-                            <a:off x="0" y="0"/>
-                            <a:ext cx="1645349" cy="1178757"/>
-                          </a:xfrm>
-                          <a:prstGeom prst="rect"/>
-                          <a:ln/>
-                        </pic:spPr>
-                      </pic:pic>
-                    </a:graphicData>
-                  </a:graphic>
-                </wp:inline>
-              </w:drawing>
-            </w:r>
-            <w:r>
-              <w:rPr>
-                <w:rtl w:val="0"/>
-              </w:rPr>
-            </w:r>
-          </w:p>
-        </w:tc>
-        <w:tc>
-          <w:tcPr>
-            <w:shd w:fill="auto" w:val="clear"/>
-            <w:tcMar>
-              <w:top w:w="100.0" w:type="dxa"/>
-              <w:left w:w="100.0" w:type="dxa"/>
-              <w:bottom w:w="100.0" w:type="dxa"/>
-              <w:right w:w="100.0" w:type="dxa"/>
-            </w:tcMar>
-            <w:vAlign w:val="top"/>
-          </w:tcPr>
-          <w:p>
-            <w:pPr>
-              <w:keepNext w:val="0"/>
-              <w:keepLines w:val="0"/>
-              <w:pageBreakBefore w:val="0"/>
-              <w:widowControl w:val="0"/>
-              <w:pBdr>
-                <w:top w:space="0" w:sz="0" w:val="nil"/>
-                <w:left w:space="0" w:sz="0" w:val="nil"/>
-                <w:bottom w:space="0" w:sz="0" w:val="nil"/>
-                <w:right w:space="0" w:sz="0" w:val="nil"/>
-                <w:between w:space="0" w:sz="0" w:val="nil"/>
-              </w:pBdr>
-              <w:shd w:fill="auto" w:val="clear"/>
-              <w:spacing w:after="0" w:before="0" w:line="240" w:lineRule="auto"/>
-              <w:ind w:left="0" w:right="0" w:firstLine="0"/>
-              <w:jc w:val="center"/>
-              <w:rPr/>
-            </w:pPr>
-            <w:r>
-              <w:rPr>
-                <w:rtl w:val="0"/>
-              </w:rPr>
-              <w:t xml:space="preserve">book-open</w:t>
-            </w:r>
-          </w:p>
-        </w:tc>
-        <w:tc>
-          <w:tcPr>
-            <w:shd w:fill="auto" w:val="clear"/>
-            <w:tcMar>
-              <w:top w:w="100.0" w:type="dxa"/>
-              <w:left w:w="100.0" w:type="dxa"/>
-              <w:bottom w:w="100.0" w:type="dxa"/>
-              <w:right w:w="100.0" w:type="dxa"/>
-            </w:tcMar>
-            <w:vAlign w:val="top"/>
-          </w:tcPr>
-          <w:p>
-            <w:pPr>
-              <w:keepNext w:val="0"/>
-              <w:keepLines w:val="0"/>
-              <w:pageBreakBefore w:val="0"/>
-              <w:widowControl w:val="0"/>
-              <w:pBdr>
-                <w:top w:space="0" w:sz="0" w:val="nil"/>
-                <w:left w:space="0" w:sz="0" w:val="nil"/>
-                <w:bottom w:space="0" w:sz="0" w:val="nil"/>
-                <w:right w:space="0" w:sz="0" w:val="nil"/>
-                <w:between w:space="0" w:sz="0" w:val="nil"/>
-              </w:pBdr>
-              <w:shd w:fill="auto" w:val="clear"/>
-              <w:spacing w:after="0" w:before="0" w:line="240" w:lineRule="auto"/>
-              <w:ind w:left="0" w:right="0" w:firstLine="0"/>
-              <w:jc w:val="center"/>
-              <w:rPr/>
-            </w:pPr>
-            <w:r>
-              <w:rPr>
-                <w:rtl w:val="0"/>
-              </w:rPr>
-              <w:t xml:space="preserve">Indicar o perfil de gestor de escola.</w:t>
-            </w:r>
-          </w:p>
-        </w:tc>
-      </w:tr>
-      <w:tr>
-        <w:trPr>
-          <w:cantSplit w:val="0"/>
-          <w:tblHeader w:val="0"/>
-        </w:trPr>
-        <w:tc>
-          <w:tcPr>
-            <w:shd w:fill="auto" w:val="clear"/>
-            <w:tcMar>
-              <w:top w:w="100.0" w:type="dxa"/>
-              <w:left w:w="100.0" w:type="dxa"/>
-              <w:bottom w:w="100.0" w:type="dxa"/>
-              <w:right w:w="100.0" w:type="dxa"/>
-            </w:tcMar>
-            <w:vAlign w:val="top"/>
-          </w:tcPr>
-          <w:p>
-            <w:pPr>
-              <w:keepNext w:val="0"/>
-              <w:keepLines w:val="0"/>
-              <w:pageBreakBefore w:val="0"/>
-              <w:widowControl w:val="0"/>
-              <w:pBdr>
-                <w:top w:space="0" w:sz="0" w:val="nil"/>
-                <w:left w:space="0" w:sz="0" w:val="nil"/>
-                <w:bottom w:space="0" w:sz="0" w:val="nil"/>
-                <w:right w:space="0" w:sz="0" w:val="nil"/>
-                <w:between w:space="0" w:sz="0" w:val="nil"/>
-              </w:pBdr>
-              <w:shd w:fill="auto" w:val="clear"/>
-              <w:spacing w:after="0" w:before="0" w:line="240" w:lineRule="auto"/>
-              <w:ind w:left="0" w:right="0" w:firstLine="0"/>
-              <w:jc w:val="center"/>
-              <w:rPr/>
-            </w:pPr>
-            <w:r>
-              <w:rPr/>
-              <w:drawing>
-                <wp:inline distB="114300" distT="114300" distL="114300" distR="114300">
-                  <wp:extent cx="1454849" cy="1489283"/>
-                  <wp:effectExtent b="0" l="0" r="0" t="0"/>
-                  <wp:docPr id="14" name="image8.png"/>
-                  <a:graphic>
-                    <a:graphicData uri="http://schemas.openxmlformats.org/drawingml/2006/picture">
-                      <pic:pic>
-                        <pic:nvPicPr>
-                          <pic:cNvPr id="0" name="image8.png"/>
-                          <pic:cNvPicPr preferRelativeResize="0"/>
-                        </pic:nvPicPr>
-                        <pic:blipFill>
-                          <a:blip r:embed="rId25"/>
-                          <a:srcRect b="0" l="0" r="0" t="0"/>
-                          <a:stretch>
-                            <a:fillRect/>
-                          </a:stretch>
-                        </pic:blipFill>
-                        <pic:spPr>
-                          <a:xfrm>
-                            <a:off x="0" y="0"/>
-                            <a:ext cx="1454849" cy="1489283"/>
-                          </a:xfrm>
-                          <a:prstGeom prst="rect"/>
-                          <a:ln/>
-                        </pic:spPr>
-                      </pic:pic>
-                    </a:graphicData>
-                  </a:graphic>
-                </wp:inline>
-              </w:drawing>
-            </w:r>
-            <w:r>
-              <w:rPr>
-                <w:rtl w:val="0"/>
-              </w:rPr>
-            </w:r>
-          </w:p>
-        </w:tc>
-        <w:tc>
-          <w:tcPr>
-            <w:shd w:fill="auto" w:val="clear"/>
-            <w:tcMar>
-              <w:top w:w="100.0" w:type="dxa"/>
-              <w:left w:w="100.0" w:type="dxa"/>
-              <w:bottom w:w="100.0" w:type="dxa"/>
-              <w:right w:w="100.0" w:type="dxa"/>
-            </w:tcMar>
-            <w:vAlign w:val="top"/>
-          </w:tcPr>
-          <w:p>
-            <w:pPr>
-              <w:keepNext w:val="0"/>
-              <w:keepLines w:val="0"/>
-              <w:pageBreakBefore w:val="0"/>
-              <w:widowControl w:val="0"/>
-              <w:pBdr>
-                <w:top w:space="0" w:sz="0" w:val="nil"/>
-                <w:left w:space="0" w:sz="0" w:val="nil"/>
-                <w:bottom w:space="0" w:sz="0" w:val="nil"/>
-                <w:right w:space="0" w:sz="0" w:val="nil"/>
-                <w:between w:space="0" w:sz="0" w:val="nil"/>
-              </w:pBdr>
-              <w:shd w:fill="auto" w:val="clear"/>
-              <w:spacing w:after="0" w:before="0" w:line="240" w:lineRule="auto"/>
-              <w:ind w:left="0" w:right="0" w:firstLine="0"/>
-              <w:jc w:val="center"/>
-              <w:rPr/>
-            </w:pPr>
-            <w:r>
-              <w:rPr>
-                <w:rtl w:val="0"/>
-              </w:rPr>
-              <w:t xml:space="preserve">pen-to-square</w:t>
-            </w:r>
-          </w:p>
-        </w:tc>
-        <w:tc>
-          <w:tcPr>
-            <w:shd w:fill="auto" w:val="clear"/>
-            <w:tcMar>
-              <w:top w:w="100.0" w:type="dxa"/>
-              <w:left w:w="100.0" w:type="dxa"/>
-              <w:bottom w:w="100.0" w:type="dxa"/>
-              <w:right w:w="100.0" w:type="dxa"/>
-            </w:tcMar>
-            <w:vAlign w:val="top"/>
-          </w:tcPr>
-          <w:p>
-            <w:pPr>
-              <w:keepNext w:val="0"/>
-              <w:keepLines w:val="0"/>
-              <w:pageBreakBefore w:val="0"/>
-              <w:widowControl w:val="0"/>
-              <w:pBdr>
-                <w:top w:space="0" w:sz="0" w:val="nil"/>
-                <w:left w:space="0" w:sz="0" w:val="nil"/>
-                <w:bottom w:space="0" w:sz="0" w:val="nil"/>
-                <w:right w:space="0" w:sz="0" w:val="nil"/>
-                <w:between w:space="0" w:sz="0" w:val="nil"/>
-              </w:pBdr>
-              <w:shd w:fill="auto" w:val="clear"/>
-              <w:spacing w:after="0" w:before="0" w:line="240" w:lineRule="auto"/>
-              <w:ind w:left="0" w:right="0" w:firstLine="0"/>
-              <w:jc w:val="center"/>
-              <w:rPr/>
-            </w:pPr>
-            <w:r>
-              <w:rPr>
-                <w:rtl w:val="0"/>
-              </w:rPr>
-              <w:t xml:space="preserve">Indicar o botão de edição das questões.</w:t>
-            </w:r>
-          </w:p>
-        </w:tc>
-      </w:tr>
-    </w:tbl>
-    <w:p>
-      <w:pPr>
-        <w:spacing w:after="40" w:lineRule="auto"/>
-        <w:ind w:left="0" w:firstLine="0"/>
-        <w:jc w:val="both"/>
-        <w:rPr/>
-      </w:pPr>
-      <w:r>
-        <w:rPr>
-          <w:rtl w:val="0"/>
-        </w:rPr>
-      </w:r>
-    </w:p>
-    <w:p>
-      <w:pPr>
-        <w:pStyle w:val="Heading3"/>
-        <w:numPr>
-          <w:ilvl w:val="2"/>
-          <w:numId w:val="1"/>
-        </w:numPr>
-        <w:rPr>
-          <w:rFonts w:ascii="Space Mono" w:cs="Space Mono" w:eastAsia="Space Mono" w:hAnsi="Space Mono"/>
-          <w:b w:val="1"/>
-          <w:sz w:val="24"/>
-          <w:szCs w:val="24"/>
-        </w:rPr>
-      </w:pPr>
-      <w:bookmarkStart w:colFirst="0" w:colLast="0" w:name="_heading=h.qwfq1v9y27s" w:id="39"/>
-      <w:bookmarkEnd w:id="39"/>
-      <w:r>
-        <w:rPr>
-          <w:rtl w:val="0"/>
-        </w:rPr>
-        <w:t xml:space="preserve">Imagens</w:t>
-      </w:r>
-    </w:p>
-    <w:p>
-      <w:pPr>
-        <w:spacing w:after="40" w:lineRule="auto"/>
-        <w:ind w:left="720" w:firstLine="0"/>
-        <w:rPr/>
-      </w:pPr>
-      <w:r>
-        <w:rPr>
-          <w:rtl w:val="0"/>
-        </w:rPr>
-        <w:t xml:space="preserve">Algumas imagens do Figma.</w:t>
-      </w:r>
-      <w:r>
-        <w:rPr/>
-        <w:drawing>
-          <wp:inline distB="114300" distT="114300" distL="114300" distR="114300">
-            <wp:extent cx="6362136" cy="3670300"/>
-            <wp:effectExtent b="0" l="0" r="0" t="0"/>
-            <wp:docPr id="7" name="image7.png"/>
-            <a:graphic>
-              <a:graphicData uri="http://schemas.openxmlformats.org/drawingml/2006/picture">
-                <pic:pic>
-                  <pic:nvPicPr>
-                    <pic:cNvPr id="0" name="image7.png"/>
-                    <pic:cNvPicPr preferRelativeResize="0"/>
-                  </pic:nvPicPr>
-                  <pic:blipFill>
-                    <a:blip r:embed="rId26"/>
-                    <a:srcRect b="0" l="0" r="0" t="0"/>
-                    <a:stretch>
-                      <a:fillRect/>
-                    </a:stretch>
-                  </pic:blipFill>
-                  <pic:spPr>
-                    <a:xfrm>
-                      <a:off x="0" y="0"/>
-                      <a:ext cx="6362136" cy="3670300"/>
-                    </a:xfrm>
-                    <a:prstGeom prst="rect"/>
-                    <a:ln/>
-                  </pic:spPr>
-                </pic:pic>
-              </a:graphicData>
-            </a:graphic>
-          </wp:inline>
-        </w:drawing>
-      </w:r>
-      <w:r>
-        <w:rPr/>
-        <w:drawing>
-          <wp:inline distB="114300" distT="114300" distL="114300" distR="114300">
-            <wp:extent cx="6362136" cy="3606800"/>
-            <wp:effectExtent b="0" l="0" r="0" t="0"/>
-            <wp:docPr id="8" name="image11.png"/>
-            <a:graphic>
-              <a:graphicData uri="http://schemas.openxmlformats.org/drawingml/2006/picture">
-                <pic:pic>
-                  <pic:nvPicPr>
-                    <pic:cNvPr id="0" name="image11.png"/>
-                    <pic:cNvPicPr preferRelativeResize="0"/>
-                  </pic:nvPicPr>
-                  <pic:blipFill>
-                    <a:blip r:embed="rId27"/>
-                    <a:srcRect b="0" l="0" r="0" t="0"/>
-                    <a:stretch>
-                      <a:fillRect/>
-                    </a:stretch>
-                  </pic:blipFill>
-                  <pic:spPr>
-                    <a:xfrm>
-                      <a:off x="0" y="0"/>
-                      <a:ext cx="6362136" cy="3606800"/>
-                    </a:xfrm>
-                    <a:prstGeom prst="rect"/>
-                    <a:ln/>
-                  </pic:spPr>
-                </pic:pic>
-              </a:graphicData>
-            </a:graphic>
-          </wp:inline>
-        </w:drawing>
-      </w:r>
-      <w:r>
-        <w:rPr>
-          <w:rtl w:val="0"/>
-        </w:rPr>
       </w:r>
     </w:p>
     <w:p>
@@ -13123,13 +11502,39 @@
     </w:p>
     <w:p>
       <w:pPr>
+        <w:spacing w:after="40" w:lineRule="auto"/>
+        <w:ind w:left="0" w:firstLine="0"/>
+        <w:rPr/>
+      </w:pPr>
+      <w:r>
+        <w:rPr>
+          <w:rtl w:val="0"/>
+        </w:rPr>
+      </w:r>
+    </w:p>
+    <w:p>
+      <w:pPr>
+        <w:spacing w:after="40" w:lineRule="auto"/>
+        <w:rPr>
+          <w:sz w:val="18"/>
+          <w:szCs w:val="18"/>
+          <w:highlight w:val="white"/>
+        </w:rPr>
+      </w:pPr>
+      <w:r>
+        <w:rPr>
+          <w:rtl w:val="0"/>
+        </w:rPr>
+      </w:r>
+    </w:p>
+    <w:p>
+      <w:pPr>
         <w:pStyle w:val="Heading1"/>
         <w:spacing w:after="0" w:lineRule="auto"/>
-        <w:ind w:left="0" w:firstLine="0"/>
         <w:rPr/>
       </w:pPr>
-      <w:bookmarkStart w:colFirst="0" w:colLast="0" w:name="_heading=h.78zvxsiugbwy" w:id="40"/>
-      <w:bookmarkEnd w:id="40"/>
+      <w:bookmarkStart w:colFirst="0" w:colLast="0" w:name="_heading=h.1hmsyys" w:id="36"/>
+      <w:bookmarkEnd w:id="36"/>
       <w:r>
         <w:rPr>
           <w:rtl w:val="0"/>
@@ -13156,8 +11561,11 @@
         <w:jc w:val="left"/>
         <w:rPr/>
       </w:pPr>
-      <w:bookmarkStart w:colFirst="0" w:colLast="0" w:name="_heading=h.41mghml" w:id="41"/>
-      <w:bookmarkEnd w:id="41"/>
+      <w:bookmarkStart w:colFirst="0" w:colLast="0" w:name="_heading=h.41mghml" w:id="37"/>
+      <w:bookmarkEnd w:id="37"/>
+      <w:r>
+        <w:br w:type="page"/>
+      </w:r>
       <w:r>
         <w:rPr>
           <w:rtl w:val="0"/>
@@ -13188,8 +11596,8 @@
         <w:jc w:val="left"/>
         <w:rPr/>
       </w:pPr>
-      <w:bookmarkStart w:colFirst="0" w:colLast="0" w:name="_heading=h.2grqrue" w:id="42"/>
-      <w:bookmarkEnd w:id="42"/>
+      <w:bookmarkStart w:colFirst="0" w:colLast="0" w:name="_heading=h.2grqrue" w:id="38"/>
+      <w:bookmarkEnd w:id="38"/>
       <w:r>
         <w:rPr>
           <w:rtl w:val="0"/>
@@ -13286,8 +11694,8 @@
           <w:szCs w:val="32"/>
         </w:rPr>
       </w:pPr>
-      <w:bookmarkStart w:colFirst="0" w:colLast="0" w:name="_heading=h.vx1227" w:id="43"/>
-      <w:bookmarkEnd w:id="43"/>
+      <w:bookmarkStart w:colFirst="0" w:colLast="0" w:name="_heading=h.vx1227" w:id="39"/>
+      <w:bookmarkEnd w:id="39"/>
       <w:r>
         <w:rPr>
           <w:rtl w:val="0"/>
@@ -13550,8 +11958,8 @@
           <w:szCs w:val="32"/>
         </w:rPr>
       </w:pPr>
-      <w:bookmarkStart w:colFirst="0" w:colLast="0" w:name="_heading=h.3fwokq0" w:id="44"/>
-      <w:bookmarkEnd w:id="44"/>
+      <w:bookmarkStart w:colFirst="0" w:colLast="0" w:name="_heading=h.3fwokq0" w:id="40"/>
+      <w:bookmarkEnd w:id="40"/>
       <w:r>
         <w:rPr>
           <w:rtl w:val="0"/>
@@ -13591,8 +11999,8 @@
         <w:ind w:left="720" w:hanging="360"/>
         <w:rPr/>
       </w:pPr>
-      <w:bookmarkStart w:colFirst="0" w:colLast="0" w:name="_heading=h.1v1yuxt" w:id="45"/>
-      <w:bookmarkEnd w:id="45"/>
+      <w:bookmarkStart w:colFirst="0" w:colLast="0" w:name="_heading=h.1v1yuxt" w:id="41"/>
+      <w:bookmarkEnd w:id="41"/>
       <w:r>
         <w:rPr>
           <w:rtl w:val="0"/>
@@ -13611,8 +12019,8 @@
         <w:ind w:left="1440" w:hanging="360"/>
         <w:rPr/>
       </w:pPr>
-      <w:bookmarkStart w:colFirst="0" w:colLast="0" w:name="_heading=h.4f1mdlm" w:id="46"/>
-      <w:bookmarkEnd w:id="46"/>
+      <w:bookmarkStart w:colFirst="0" w:colLast="0" w:name="_heading=h.4f1mdlm" w:id="42"/>
+      <w:bookmarkEnd w:id="42"/>
       <w:r>
         <w:rPr>
           <w:rtl w:val="0"/>
@@ -13665,8 +12073,8 @@
         <w:ind w:left="1440" w:hanging="360"/>
         <w:rPr/>
       </w:pPr>
-      <w:bookmarkStart w:colFirst="0" w:colLast="0" w:name="_heading=h.2u6wntf" w:id="47"/>
-      <w:bookmarkEnd w:id="47"/>
+      <w:bookmarkStart w:colFirst="0" w:colLast="0" w:name="_heading=h.2u6wntf" w:id="43"/>
+      <w:bookmarkEnd w:id="43"/>
       <w:r>
         <w:rPr>
           <w:rtl w:val="0"/>
@@ -13735,8 +12143,8 @@
         <w:jc w:val="left"/>
         <w:rPr/>
       </w:pPr>
-      <w:bookmarkStart w:colFirst="0" w:colLast="0" w:name="_heading=h.19c6y18" w:id="48"/>
-      <w:bookmarkEnd w:id="48"/>
+      <w:bookmarkStart w:colFirst="0" w:colLast="0" w:name="_heading=h.19c6y18" w:id="44"/>
+      <w:bookmarkEnd w:id="44"/>
       <w:r>
         <w:rPr>
           <w:rtl w:val="0"/>
@@ -13808,8 +12216,8 @@
         <w:jc w:val="left"/>
         <w:rPr/>
       </w:pPr>
-      <w:bookmarkStart w:colFirst="0" w:colLast="0" w:name="_heading=h.3tbugp1" w:id="49"/>
-      <w:bookmarkEnd w:id="49"/>
+      <w:bookmarkStart w:colFirst="0" w:colLast="0" w:name="_heading=h.3tbugp1" w:id="45"/>
+      <w:bookmarkEnd w:id="45"/>
       <w:r>
         <w:rPr>
           <w:rFonts w:ascii="Space Mono" w:cs="Space Mono" w:eastAsia="Space Mono" w:hAnsi="Space Mono"/>
@@ -13837,8 +12245,8 @@
         <w:ind w:left="1440" w:hanging="360"/>
         <w:rPr/>
       </w:pPr>
-      <w:bookmarkStart w:colFirst="0" w:colLast="0" w:name="_heading=h.28h4qwu" w:id="50"/>
-      <w:bookmarkEnd w:id="50"/>
+      <w:bookmarkStart w:colFirst="0" w:colLast="0" w:name="_heading=h.28h4qwu" w:id="46"/>
+      <w:bookmarkEnd w:id="46"/>
       <w:r>
         <w:rPr>
           <w:rtl w:val="0"/>
@@ -13961,8 +12369,8 @@
         <w:ind w:left="1440" w:hanging="360"/>
         <w:rPr/>
       </w:pPr>
-      <w:bookmarkStart w:colFirst="0" w:colLast="0" w:name="_heading=h.nmf14n" w:id="51"/>
-      <w:bookmarkEnd w:id="51"/>
+      <w:bookmarkStart w:colFirst="0" w:colLast="0" w:name="_heading=h.nmf14n" w:id="47"/>
+      <w:bookmarkEnd w:id="47"/>
       <w:r>
         <w:rPr>
           <w:rtl w:val="0"/>
@@ -14091,8 +12499,8 @@
         <w:jc w:val="left"/>
         <w:rPr/>
       </w:pPr>
-      <w:bookmarkStart w:colFirst="0" w:colLast="0" w:name="_heading=h.37m2jsg" w:id="52"/>
-      <w:bookmarkEnd w:id="52"/>
+      <w:bookmarkStart w:colFirst="0" w:colLast="0" w:name="_heading=h.37m2jsg" w:id="48"/>
+      <w:bookmarkEnd w:id="48"/>
       <w:r>
         <w:br w:type="page"/>
       </w:r>
@@ -14127,8 +12535,8 @@
           <w:szCs w:val="32"/>
         </w:rPr>
       </w:pPr>
-      <w:bookmarkStart w:colFirst="0" w:colLast="0" w:name="_heading=h.1mrcu09" w:id="53"/>
-      <w:bookmarkEnd w:id="53"/>
+      <w:bookmarkStart w:colFirst="0" w:colLast="0" w:name="_heading=h.1mrcu09" w:id="49"/>
+      <w:bookmarkEnd w:id="49"/>
       <w:r>
         <w:rPr>
           <w:rFonts w:ascii="Space Mono" w:cs="Space Mono" w:eastAsia="Space Mono" w:hAnsi="Space Mono"/>
@@ -14237,8 +12645,8 @@
         <w:pStyle w:val="Heading1"/>
         <w:rPr/>
       </w:pPr>
-      <w:bookmarkStart w:colFirst="0" w:colLast="0" w:name="_heading=h.46r0co2" w:id="54"/>
-      <w:bookmarkEnd w:id="54"/>
+      <w:bookmarkStart w:colFirst="0" w:colLast="0" w:name="_heading=h.46r0co2" w:id="50"/>
+      <w:bookmarkEnd w:id="50"/>
       <w:r>
         <w:br w:type="page"/>
       </w:r>
@@ -14259,8 +12667,8 @@
           <w:vertAlign w:val="baseline"/>
         </w:rPr>
       </w:pPr>
-      <w:bookmarkStart w:colFirst="0" w:colLast="0" w:name="_heading=h.2lwamvv" w:id="55"/>
-      <w:bookmarkEnd w:id="55"/>
+      <w:bookmarkStart w:colFirst="0" w:colLast="0" w:name="_heading=h.2lwamvv" w:id="51"/>
+      <w:bookmarkEnd w:id="51"/>
       <w:r>
         <w:rPr>
           <w:rFonts w:ascii="Space Mono" w:cs="Space Mono" w:eastAsia="Space Mono" w:hAnsi="Space Mono"/>
@@ -14312,8 +12720,8 @@
       </w:r>
     </w:p>
     <w:sectPr>
-      <w:headerReference r:id="rId28" w:type="default"/>
-      <w:footerReference r:id="rId29" w:type="default"/>
+      <w:headerReference r:id="rId17" w:type="default"/>
+      <w:footerReference r:id="rId18" w:type="default"/>
       <w:pgSz w:h="16838" w:w="11906" w:orient="portrait"/>
       <w:pgMar w:bottom="1080" w:top="2160" w:left="1166.4" w:right="720" w:header="432" w:footer="432"/>
       <w:pgNumType w:start="1"/>
@@ -14954,19 +13362,6 @@
     </w:tblPr>
   </w:style>
   <w:style w:type="table" w:styleId="Table3">
-    <w:basedOn w:val="TableNormal"/>
-    <w:tblPr>
-      <w:tblStyleRowBandSize w:val="1"/>
-      <w:tblStyleColBandSize w:val="1"/>
-      <w:tblCellMar>
-        <w:top w:w="100.0" w:type="dxa"/>
-        <w:left w:w="100.0" w:type="dxa"/>
-        <w:bottom w:w="100.0" w:type="dxa"/>
-        <w:right w:w="100.0" w:type="dxa"/>
-      </w:tblCellMar>
-    </w:tblPr>
-  </w:style>
-  <w:style w:type="table" w:styleId="Table4">
     <w:basedOn w:val="TableNormal"/>
     <w:tblPr>
       <w:tblStyleRowBandSize w:val="1"/>
@@ -15304,7 +13699,7 @@
 
 <file path=customXML/item1.xml><?xml version="1.0" encoding="utf-8"?>
 <go:gDocsCustomXmlDataStorage xmlns:go="http://customooxmlschemas.google.com/" xmlns:r="http://schemas.openxmlformats.org/officeDocument/2006/relationships">
-  <go:docsCustomData xmlns:go="http://customooxmlschemas.google.com/" roundtripDataSignature="AMtx7mhPGfTCdcvoYCMICkCre15FyYs0QA==">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</go:docsCustomData>
+  <go:docsCustomData xmlns:go="http://customooxmlschemas.google.com/" roundtripDataSignature="AMtx7miMBBj/F0T6LCbFZr87nHs0JAS5lg==">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</go:docsCustomData>
 </go:gDocsCustomXmlDataStorage>
 </file>
 

</xml_diff>